<commit_message>
Improve exemplar parsing tests
It now looks like we're correctly setting location and keeping spacing
even when accounting for inline styles
</commit_message>
<xml_diff>
--- a/test/support/fixtures/exemplar.docx
+++ b/test/support/fixtures/exemplar.docx
@@ -7,8 +7,79 @@
         <w:t xml:space="preserve">{1.1.1} </w:t>
       </w:r>
       <w:r>
-        <w:t>This is a test document for TextServer.Exemplars.parse_xml/1</w:t>
-      </w:r>
+        <w:t xml:space="preserve">This is a test document for </w:t>
+      </w:r>
+      <w:proofErr w:type="spellStart"/>
+      <w:proofErr w:type="gramStart"/>
+      <w:r>
+        <w:t>TextServer.Exemplars.parse</w:t>
+      </w:r>
+      <w:proofErr w:type="gramEnd"/>
+      <w:r>
+        <w:t>_xml</w:t>
+      </w:r>
+      <w:proofErr w:type="spellEnd"/>
+      <w:r>
+        <w:t>/1</w:t>
+      </w:r>
+      <w:r>
+        <w:t>.</w:t>
+      </w:r>
+    </w:p>
+    <w:p/>
+    <w:p>
+      <w:r>
+        <w:t xml:space="preserve">{1.2.1} Now </w:t>
+      </w:r>
+      <w:r>
+        <w:rPr>
+          <w:b/>
+          <w:bCs/>
+        </w:rPr>
+        <w:t>we</w:t>
+      </w:r>
+      <w:r>
+        <w:t xml:space="preserve"> </w:t>
+      </w:r>
+      <w:r>
+        <w:rPr>
+          <w:u w:val="single"/>
+        </w:rPr>
+        <w:t>want</w:t>
+      </w:r>
+      <w:r>
+        <w:t xml:space="preserve"> </w:t>
+      </w:r>
+      <w:r>
+        <w:rPr>
+          <w:i/>
+          <w:iCs/>
+        </w:rPr>
+        <w:t>to</w:t>
+      </w:r>
+      <w:r>
+        <w:t xml:space="preserve"> test </w:t>
+      </w:r>
+      <w:r>
+        <w:t xml:space="preserve">inline </w:t>
+      </w:r>
+      <w:r>
+        <w:t>styl</w:t>
+      </w:r>
+      <w:r>
+        <w:t xml:space="preserve">es </w:t>
+      </w:r>
+      <w:r>
+        <w:t>and</w:t>
+      </w:r>
+      <w:r>
+        <w:t xml:space="preserve"> </w:t>
+      </w:r>
+      <w:proofErr w:type="spellStart"/>
+      <w:r>
+        <w:t>TextElements</w:t>
+      </w:r>
+      <w:proofErr w:type="spellEnd"/>
       <w:r>
         <w:t>.</w:t>
       </w:r>

</xml_diff>